<commit_message>
Fixes memory analysis difference
</commit_message>
<xml_diff>
--- a/Summary.docx
+++ b/Summary.docx
@@ -116,7 +116,7 @@
       <w:tr>
         <w:tc>
           <w:tcPr>
-            <w:tcW w:w="1255" w:type="dxa"/>
+            <w:tcW w:w="1147" w:type="dxa"/>
           </w:tcPr>
           <w:p>
             <w:pPr>
@@ -134,7 +134,7 @@
         </w:tc>
         <w:tc>
           <w:tcPr>
-            <w:tcW w:w="2350" w:type="dxa"/>
+            <w:tcW w:w="2467" w:type="dxa"/>
           </w:tcPr>
           <w:p>
             <w:pPr>
@@ -152,7 +152,7 @@
         </w:tc>
         <w:tc>
           <w:tcPr>
-            <w:tcW w:w="2150" w:type="dxa"/>
+            <w:tcW w:w="2345" w:type="dxa"/>
           </w:tcPr>
           <w:p>
             <w:pPr>
@@ -170,7 +170,7 @@
         </w:tc>
         <w:tc>
           <w:tcPr>
-            <w:tcW w:w="1620" w:type="dxa"/>
+            <w:tcW w:w="1509" w:type="dxa"/>
           </w:tcPr>
           <w:p>
             <w:pPr>
@@ -188,7 +188,7 @@
         </w:tc>
         <w:tc>
           <w:tcPr>
-            <w:tcW w:w="1640" w:type="dxa"/>
+            <w:tcW w:w="1547" w:type="dxa"/>
           </w:tcPr>
           <w:p>
             <w:pPr>
@@ -208,7 +208,7 @@
       <w:tr>
         <w:tc>
           <w:tcPr>
-            <w:tcW w:w="1255" w:type="dxa"/>
+            <w:tcW w:w="1147" w:type="dxa"/>
           </w:tcPr>
           <w:p>
             <w:pPr>
@@ -226,77 +226,77 @@
         </w:tc>
         <w:tc>
           <w:tcPr>
-            <w:tcW w:w="2350" w:type="dxa"/>
-          </w:tcPr>
-          <w:p>
-            <w:pPr>
-              <w:rPr>
-                <w:rFonts w:cstheme="minorHAnsi"/>
-              </w:rPr>
-            </w:pPr>
-            <w:r>
-              <w:rPr>
-                <w:rFonts w:cstheme="minorHAnsi"/>
-                <w:color w:val="000000"/>
-              </w:rPr>
-              <w:t>0.19311904907226600</w:t>
-            </w:r>
-          </w:p>
-        </w:tc>
-        <w:tc>
-          <w:tcPr>
-            <w:tcW w:w="2150" w:type="dxa"/>
-          </w:tcPr>
-          <w:p>
-            <w:pPr>
-              <w:rPr>
-                <w:rFonts w:cstheme="minorHAnsi"/>
-              </w:rPr>
-            </w:pPr>
-            <w:r>
-              <w:rPr>
-                <w:rFonts w:cstheme="minorHAnsi"/>
-                <w:color w:val="000000"/>
-              </w:rPr>
-              <w:t>0.3619194030761720</w:t>
-            </w:r>
-          </w:p>
-        </w:tc>
-        <w:tc>
-          <w:tcPr>
-            <w:tcW w:w="1620" w:type="dxa"/>
-          </w:tcPr>
-          <w:p>
-            <w:pPr>
-              <w:rPr>
-                <w:rFonts w:cstheme="minorHAnsi"/>
-              </w:rPr>
-            </w:pPr>
-            <w:r>
-              <w:rPr>
-                <w:rFonts w:cstheme="minorHAnsi"/>
-                <w:color w:val="000000"/>
-              </w:rPr>
-              <w:t>51808</w:t>
-            </w:r>
-          </w:p>
-        </w:tc>
-        <w:tc>
-          <w:tcPr>
-            <w:tcW w:w="1640" w:type="dxa"/>
-          </w:tcPr>
-          <w:p>
-            <w:pPr>
-              <w:rPr>
-                <w:rFonts w:cstheme="minorHAnsi"/>
-              </w:rPr>
-            </w:pPr>
-            <w:r>
-              <w:rPr>
-                <w:rFonts w:cstheme="minorHAnsi"/>
-                <w:color w:val="000000"/>
-              </w:rPr>
-              <w:t>52816</w:t>
+            <w:tcW w:w="2467" w:type="dxa"/>
+          </w:tcPr>
+          <w:p>
+            <w:pPr>
+              <w:rPr>
+                <w:rFonts w:cstheme="minorHAnsi"/>
+              </w:rPr>
+            </w:pPr>
+            <w:r>
+              <w:rPr>
+                <w:rFonts w:cstheme="minorHAnsi"/>
+                <w:color w:val="000000"/>
+              </w:rPr>
+              <w:t>0.17309188842773400</w:t>
+            </w:r>
+          </w:p>
+        </w:tc>
+        <w:tc>
+          <w:tcPr>
+            <w:tcW w:w="2345" w:type="dxa"/>
+          </w:tcPr>
+          <w:p>
+            <w:pPr>
+              <w:rPr>
+                <w:rFonts w:cstheme="minorHAnsi"/>
+              </w:rPr>
+            </w:pPr>
+            <w:r>
+              <w:rPr>
+                <w:rFonts w:cstheme="minorHAnsi"/>
+                <w:color w:val="000000"/>
+              </w:rPr>
+              <w:t>0.3008842468261720</w:t>
+            </w:r>
+          </w:p>
+        </w:tc>
+        <w:tc>
+          <w:tcPr>
+            <w:tcW w:w="1509" w:type="dxa"/>
+          </w:tcPr>
+          <w:p>
+            <w:pPr>
+              <w:rPr>
+                <w:rFonts w:cstheme="minorHAnsi"/>
+              </w:rPr>
+            </w:pPr>
+            <w:r>
+              <w:rPr>
+                <w:rFonts w:cstheme="minorHAnsi"/>
+                <w:color w:val="000000"/>
+              </w:rPr>
+              <w:t>28464.0</w:t>
+            </w:r>
+          </w:p>
+        </w:tc>
+        <w:tc>
+          <w:tcPr>
+            <w:tcW w:w="1547" w:type="dxa"/>
+          </w:tcPr>
+          <w:p>
+            <w:pPr>
+              <w:rPr>
+                <w:rFonts w:cstheme="minorHAnsi"/>
+              </w:rPr>
+            </w:pPr>
+            <w:r>
+              <w:rPr>
+                <w:rFonts w:cstheme="minorHAnsi"/>
+                <w:color w:val="000000"/>
+              </w:rPr>
+              <w:t>29280.0</w:t>
             </w:r>
           </w:p>
         </w:tc>
@@ -304,7 +304,7 @@
       <w:tr>
         <w:tc>
           <w:tcPr>
-            <w:tcW w:w="1255" w:type="dxa"/>
+            <w:tcW w:w="1147" w:type="dxa"/>
           </w:tcPr>
           <w:p>
             <w:pPr>
@@ -322,77 +322,77 @@
         </w:tc>
         <w:tc>
           <w:tcPr>
-            <w:tcW w:w="2350" w:type="dxa"/>
-          </w:tcPr>
-          <w:p>
-            <w:pPr>
-              <w:rPr>
-                <w:rFonts w:cstheme="minorHAnsi"/>
-              </w:rPr>
-            </w:pPr>
-            <w:r>
-              <w:rPr>
-                <w:rFonts w:cstheme="minorHAnsi"/>
-                <w:color w:val="000000"/>
-              </w:rPr>
-              <w:t>1.1949539184570300</w:t>
-            </w:r>
-          </w:p>
-        </w:tc>
-        <w:tc>
-          <w:tcPr>
-            <w:tcW w:w="2150" w:type="dxa"/>
-          </w:tcPr>
-          <w:p>
-            <w:pPr>
-              <w:rPr>
-                <w:rFonts w:cstheme="minorHAnsi"/>
-              </w:rPr>
-            </w:pPr>
-            <w:r>
-              <w:rPr>
-                <w:rFonts w:cstheme="minorHAnsi"/>
-                <w:color w:val="000000"/>
-              </w:rPr>
-              <w:t>2.5169849395752000</w:t>
-            </w:r>
-          </w:p>
-        </w:tc>
-        <w:tc>
-          <w:tcPr>
-            <w:tcW w:w="1620" w:type="dxa"/>
-          </w:tcPr>
-          <w:p>
-            <w:pPr>
-              <w:rPr>
-                <w:rFonts w:cstheme="minorHAnsi"/>
-              </w:rPr>
-            </w:pPr>
-            <w:r>
-              <w:rPr>
-                <w:rFonts w:cstheme="minorHAnsi"/>
-                <w:color w:val="000000"/>
-              </w:rPr>
-              <w:t>53280</w:t>
-            </w:r>
-          </w:p>
-        </w:tc>
-        <w:tc>
-          <w:tcPr>
-            <w:tcW w:w="1640" w:type="dxa"/>
-          </w:tcPr>
-          <w:p>
-            <w:pPr>
-              <w:rPr>
-                <w:rFonts w:cstheme="minorHAnsi"/>
-              </w:rPr>
-            </w:pPr>
-            <w:r>
-              <w:rPr>
-                <w:rFonts w:cstheme="minorHAnsi"/>
-                <w:color w:val="000000"/>
-              </w:rPr>
-              <w:t>53184</w:t>
+            <w:tcW w:w="2467" w:type="dxa"/>
+          </w:tcPr>
+          <w:p>
+            <w:pPr>
+              <w:rPr>
+                <w:rFonts w:cstheme="minorHAnsi"/>
+              </w:rPr>
+            </w:pPr>
+            <w:r>
+              <w:rPr>
+                <w:rFonts w:cstheme="minorHAnsi"/>
+                <w:color w:val="000000"/>
+              </w:rPr>
+              <w:t>1.068115234375</w:t>
+            </w:r>
+          </w:p>
+        </w:tc>
+        <w:tc>
+          <w:tcPr>
+            <w:tcW w:w="2345" w:type="dxa"/>
+          </w:tcPr>
+          <w:p>
+            <w:pPr>
+              <w:rPr>
+                <w:rFonts w:cstheme="minorHAnsi"/>
+              </w:rPr>
+            </w:pPr>
+            <w:r>
+              <w:rPr>
+                <w:rFonts w:cstheme="minorHAnsi"/>
+                <w:color w:val="000000"/>
+              </w:rPr>
+              <w:t>2.5069713592529300</w:t>
+            </w:r>
+          </w:p>
+        </w:tc>
+        <w:tc>
+          <w:tcPr>
+            <w:tcW w:w="1509" w:type="dxa"/>
+          </w:tcPr>
+          <w:p>
+            <w:pPr>
+              <w:rPr>
+                <w:rFonts w:cstheme="minorHAnsi"/>
+              </w:rPr>
+            </w:pPr>
+            <w:r>
+              <w:rPr>
+                <w:rFonts w:cstheme="minorHAnsi"/>
+                <w:color w:val="000000"/>
+              </w:rPr>
+              <w:t>28768.0</w:t>
+            </w:r>
+          </w:p>
+        </w:tc>
+        <w:tc>
+          <w:tcPr>
+            <w:tcW w:w="1547" w:type="dxa"/>
+          </w:tcPr>
+          <w:p>
+            <w:pPr>
+              <w:rPr>
+                <w:rFonts w:cstheme="minorHAnsi"/>
+              </w:rPr>
+            </w:pPr>
+            <w:r>
+              <w:rPr>
+                <w:rFonts w:cstheme="minorHAnsi"/>
+                <w:color w:val="000000"/>
+              </w:rPr>
+              <w:t>28672.0</w:t>
             </w:r>
           </w:p>
         </w:tc>
@@ -400,7 +400,7 @@
       <w:tr>
         <w:tc>
           <w:tcPr>
-            <w:tcW w:w="1255" w:type="dxa"/>
+            <w:tcW w:w="1147" w:type="dxa"/>
           </w:tcPr>
           <w:p>
             <w:pPr>
@@ -418,77 +418,77 @@
         </w:tc>
         <w:tc>
           <w:tcPr>
-            <w:tcW w:w="2350" w:type="dxa"/>
-          </w:tcPr>
-          <w:p>
-            <w:pPr>
-              <w:rPr>
-                <w:rFonts w:cstheme="minorHAnsi"/>
-              </w:rPr>
-            </w:pPr>
-            <w:r>
-              <w:rPr>
-                <w:rFonts w:cstheme="minorHAnsi"/>
-                <w:color w:val="000000"/>
-              </w:rPr>
-              <w:t>4.092931747436520</w:t>
-            </w:r>
-          </w:p>
-        </w:tc>
-        <w:tc>
-          <w:tcPr>
-            <w:tcW w:w="2150" w:type="dxa"/>
-          </w:tcPr>
-          <w:p>
-            <w:pPr>
-              <w:rPr>
-                <w:rFonts w:cstheme="minorHAnsi"/>
-              </w:rPr>
-            </w:pPr>
-            <w:r>
-              <w:rPr>
-                <w:rFonts w:cstheme="minorHAnsi"/>
-                <w:color w:val="000000"/>
-              </w:rPr>
-              <w:t>9.493112564086910</w:t>
-            </w:r>
-          </w:p>
-        </w:tc>
-        <w:tc>
-          <w:tcPr>
-            <w:tcW w:w="1620" w:type="dxa"/>
-          </w:tcPr>
-          <w:p>
-            <w:pPr>
-              <w:rPr>
-                <w:rFonts w:cstheme="minorHAnsi"/>
-              </w:rPr>
-            </w:pPr>
-            <w:r>
-              <w:rPr>
-                <w:rFonts w:cstheme="minorHAnsi"/>
-                <w:color w:val="000000"/>
-              </w:rPr>
-              <w:t>52560</w:t>
-            </w:r>
-          </w:p>
-        </w:tc>
-        <w:tc>
-          <w:tcPr>
-            <w:tcW w:w="1640" w:type="dxa"/>
-          </w:tcPr>
-          <w:p>
-            <w:pPr>
-              <w:rPr>
-                <w:rFonts w:cstheme="minorHAnsi"/>
-              </w:rPr>
-            </w:pPr>
-            <w:r>
-              <w:rPr>
-                <w:rFonts w:cstheme="minorHAnsi"/>
-                <w:color w:val="000000"/>
-              </w:rPr>
-              <w:t>52480</w:t>
+            <w:tcW w:w="2467" w:type="dxa"/>
+          </w:tcPr>
+          <w:p>
+            <w:pPr>
+              <w:rPr>
+                <w:rFonts w:cstheme="minorHAnsi"/>
+              </w:rPr>
+            </w:pPr>
+            <w:r>
+              <w:rPr>
+                <w:rFonts w:cstheme="minorHAnsi"/>
+                <w:color w:val="000000"/>
+              </w:rPr>
+              <w:t>3.948688507080080</w:t>
+            </w:r>
+          </w:p>
+        </w:tc>
+        <w:tc>
+          <w:tcPr>
+            <w:tcW w:w="2345" w:type="dxa"/>
+          </w:tcPr>
+          <w:p>
+            <w:pPr>
+              <w:rPr>
+                <w:rFonts w:cstheme="minorHAnsi"/>
+              </w:rPr>
+            </w:pPr>
+            <w:r>
+              <w:rPr>
+                <w:rFonts w:cstheme="minorHAnsi"/>
+                <w:color w:val="000000"/>
+              </w:rPr>
+              <w:t>9.573936462402340</w:t>
+            </w:r>
+          </w:p>
+        </w:tc>
+        <w:tc>
+          <w:tcPr>
+            <w:tcW w:w="1509" w:type="dxa"/>
+          </w:tcPr>
+          <w:p>
+            <w:pPr>
+              <w:rPr>
+                <w:rFonts w:cstheme="minorHAnsi"/>
+              </w:rPr>
+            </w:pPr>
+            <w:r>
+              <w:rPr>
+                <w:rFonts w:cstheme="minorHAnsi"/>
+                <w:color w:val="000000"/>
+              </w:rPr>
+              <w:t>29360.0</w:t>
+            </w:r>
+          </w:p>
+        </w:tc>
+        <w:tc>
+          <w:tcPr>
+            <w:tcW w:w="1547" w:type="dxa"/>
+          </w:tcPr>
+          <w:p>
+            <w:pPr>
+              <w:rPr>
+                <w:rFonts w:cstheme="minorHAnsi"/>
+              </w:rPr>
+            </w:pPr>
+            <w:r>
+              <w:rPr>
+                <w:rFonts w:cstheme="minorHAnsi"/>
+                <w:color w:val="000000"/>
+              </w:rPr>
+              <w:t>28864.0</w:t>
             </w:r>
           </w:p>
         </w:tc>
@@ -496,7 +496,7 @@
       <w:tr>
         <w:tc>
           <w:tcPr>
-            <w:tcW w:w="1255" w:type="dxa"/>
+            <w:tcW w:w="1147" w:type="dxa"/>
           </w:tcPr>
           <w:p>
             <w:pPr>
@@ -514,77 +514,77 @@
         </w:tc>
         <w:tc>
           <w:tcPr>
-            <w:tcW w:w="2350" w:type="dxa"/>
-          </w:tcPr>
-          <w:p>
-            <w:pPr>
-              <w:rPr>
-                <w:rFonts w:cstheme="minorHAnsi"/>
-              </w:rPr>
-            </w:pPr>
-            <w:r>
-              <w:rPr>
-                <w:rFonts w:cstheme="minorHAnsi"/>
-                <w:color w:val="000000"/>
-              </w:rPr>
-              <w:t>15.527009963989300</w:t>
-            </w:r>
-          </w:p>
-        </w:tc>
-        <w:tc>
-          <w:tcPr>
-            <w:tcW w:w="2150" w:type="dxa"/>
-          </w:tcPr>
-          <w:p>
-            <w:pPr>
-              <w:rPr>
-                <w:rFonts w:cstheme="minorHAnsi"/>
-              </w:rPr>
-            </w:pPr>
-            <w:r>
-              <w:rPr>
-                <w:rFonts w:cstheme="minorHAnsi"/>
-                <w:color w:val="000000"/>
-              </w:rPr>
-              <w:t>37.24479675292970</w:t>
-            </w:r>
-          </w:p>
-        </w:tc>
-        <w:tc>
-          <w:tcPr>
-            <w:tcW w:w="1620" w:type="dxa"/>
-          </w:tcPr>
-          <w:p>
-            <w:pPr>
-              <w:rPr>
-                <w:rFonts w:cstheme="minorHAnsi"/>
-              </w:rPr>
-            </w:pPr>
-            <w:r>
-              <w:rPr>
-                <w:rFonts w:cstheme="minorHAnsi"/>
-                <w:color w:val="000000"/>
-              </w:rPr>
-              <w:t>52192</w:t>
-            </w:r>
-          </w:p>
-        </w:tc>
-        <w:tc>
-          <w:tcPr>
-            <w:tcW w:w="1640" w:type="dxa"/>
-          </w:tcPr>
-          <w:p>
-            <w:pPr>
-              <w:rPr>
-                <w:rFonts w:cstheme="minorHAnsi"/>
-              </w:rPr>
-            </w:pPr>
-            <w:r>
-              <w:rPr>
-                <w:rFonts w:cstheme="minorHAnsi"/>
-                <w:color w:val="000000"/>
-              </w:rPr>
-              <w:t>51568</w:t>
+            <w:tcW w:w="2467" w:type="dxa"/>
+          </w:tcPr>
+          <w:p>
+            <w:pPr>
+              <w:rPr>
+                <w:rFonts w:cstheme="minorHAnsi"/>
+              </w:rPr>
+            </w:pPr>
+            <w:r>
+              <w:rPr>
+                <w:rFonts w:cstheme="minorHAnsi"/>
+                <w:color w:val="000000"/>
+              </w:rPr>
+              <w:t>14.920949935913100</w:t>
+            </w:r>
+          </w:p>
+        </w:tc>
+        <w:tc>
+          <w:tcPr>
+            <w:tcW w:w="2345" w:type="dxa"/>
+          </w:tcPr>
+          <w:p>
+            <w:pPr>
+              <w:rPr>
+                <w:rFonts w:cstheme="minorHAnsi"/>
+              </w:rPr>
+            </w:pPr>
+            <w:r>
+              <w:rPr>
+                <w:rFonts w:cstheme="minorHAnsi"/>
+                <w:color w:val="000000"/>
+              </w:rPr>
+              <w:t>36.438941955566400</w:t>
+            </w:r>
+          </w:p>
+        </w:tc>
+        <w:tc>
+          <w:tcPr>
+            <w:tcW w:w="1509" w:type="dxa"/>
+          </w:tcPr>
+          <w:p>
+            <w:pPr>
+              <w:rPr>
+                <w:rFonts w:cstheme="minorHAnsi"/>
+              </w:rPr>
+            </w:pPr>
+            <w:r>
+              <w:rPr>
+                <w:rFonts w:cstheme="minorHAnsi"/>
+                <w:color w:val="000000"/>
+              </w:rPr>
+              <w:t>29072.0</w:t>
+            </w:r>
+          </w:p>
+        </w:tc>
+        <w:tc>
+          <w:tcPr>
+            <w:tcW w:w="1547" w:type="dxa"/>
+          </w:tcPr>
+          <w:p>
+            <w:pPr>
+              <w:rPr>
+                <w:rFonts w:cstheme="minorHAnsi"/>
+              </w:rPr>
+            </w:pPr>
+            <w:r>
+              <w:rPr>
+                <w:rFonts w:cstheme="minorHAnsi"/>
+                <w:color w:val="000000"/>
+              </w:rPr>
+              <w:t>29168.0</w:t>
             </w:r>
           </w:p>
         </w:tc>
@@ -592,7 +592,7 @@
       <w:tr>
         <w:tc>
           <w:tcPr>
-            <w:tcW w:w="1255" w:type="dxa"/>
+            <w:tcW w:w="1147" w:type="dxa"/>
           </w:tcPr>
           <w:p>
             <w:pPr>
@@ -610,77 +610,77 @@
         </w:tc>
         <w:tc>
           <w:tcPr>
-            <w:tcW w:w="2350" w:type="dxa"/>
-          </w:tcPr>
-          <w:p>
-            <w:pPr>
-              <w:rPr>
-                <w:rFonts w:cstheme="minorHAnsi"/>
-              </w:rPr>
-            </w:pPr>
-            <w:r>
-              <w:rPr>
-                <w:rFonts w:cstheme="minorHAnsi"/>
-                <w:color w:val="000000"/>
-              </w:rPr>
-              <w:t>35.37416458129880</w:t>
-            </w:r>
-          </w:p>
-        </w:tc>
-        <w:tc>
-          <w:tcPr>
-            <w:tcW w:w="2150" w:type="dxa"/>
-          </w:tcPr>
-          <w:p>
-            <w:pPr>
-              <w:rPr>
-                <w:rFonts w:cstheme="minorHAnsi"/>
-              </w:rPr>
-            </w:pPr>
-            <w:r>
-              <w:rPr>
-                <w:rFonts w:cstheme="minorHAnsi"/>
-                <w:color w:val="000000"/>
-              </w:rPr>
-              <w:t>87.18681335449220</w:t>
-            </w:r>
-          </w:p>
-        </w:tc>
-        <w:tc>
-          <w:tcPr>
-            <w:tcW w:w="1620" w:type="dxa"/>
-          </w:tcPr>
-          <w:p>
-            <w:pPr>
-              <w:rPr>
-                <w:rFonts w:cstheme="minorHAnsi"/>
-              </w:rPr>
-            </w:pPr>
-            <w:r>
-              <w:rPr>
-                <w:rFonts w:cstheme="minorHAnsi"/>
-                <w:color w:val="000000"/>
-              </w:rPr>
-              <w:t>53072</w:t>
-            </w:r>
-          </w:p>
-        </w:tc>
-        <w:tc>
-          <w:tcPr>
-            <w:tcW w:w="1640" w:type="dxa"/>
-          </w:tcPr>
-          <w:p>
-            <w:pPr>
-              <w:rPr>
-                <w:rFonts w:cstheme="minorHAnsi"/>
-              </w:rPr>
-            </w:pPr>
-            <w:r>
-              <w:rPr>
-                <w:rFonts w:cstheme="minorHAnsi"/>
-                <w:color w:val="000000"/>
-              </w:rPr>
-              <w:t>53088</w:t>
+            <w:tcW w:w="2467" w:type="dxa"/>
+          </w:tcPr>
+          <w:p>
+            <w:pPr>
+              <w:rPr>
+                <w:rFonts w:cstheme="minorHAnsi"/>
+              </w:rPr>
+            </w:pPr>
+            <w:r>
+              <w:rPr>
+                <w:rFonts w:cstheme="minorHAnsi"/>
+                <w:color w:val="000000"/>
+              </w:rPr>
+              <w:t>34.01303291320800</w:t>
+            </w:r>
+          </w:p>
+        </w:tc>
+        <w:tc>
+          <w:tcPr>
+            <w:tcW w:w="2345" w:type="dxa"/>
+          </w:tcPr>
+          <w:p>
+            <w:pPr>
+              <w:rPr>
+                <w:rFonts w:cstheme="minorHAnsi"/>
+              </w:rPr>
+            </w:pPr>
+            <w:r>
+              <w:rPr>
+                <w:rFonts w:cstheme="minorHAnsi"/>
+                <w:color w:val="000000"/>
+              </w:rPr>
+              <w:t>83.25982093811040</w:t>
+            </w:r>
+          </w:p>
+        </w:tc>
+        <w:tc>
+          <w:tcPr>
+            <w:tcW w:w="1509" w:type="dxa"/>
+          </w:tcPr>
+          <w:p>
+            <w:pPr>
+              <w:rPr>
+                <w:rFonts w:cstheme="minorHAnsi"/>
+              </w:rPr>
+            </w:pPr>
+            <w:r>
+              <w:rPr>
+                <w:rFonts w:cstheme="minorHAnsi"/>
+                <w:color w:val="000000"/>
+              </w:rPr>
+              <w:t>29264.0</w:t>
+            </w:r>
+          </w:p>
+        </w:tc>
+        <w:tc>
+          <w:tcPr>
+            <w:tcW w:w="1547" w:type="dxa"/>
+          </w:tcPr>
+          <w:p>
+            <w:pPr>
+              <w:rPr>
+                <w:rFonts w:cstheme="minorHAnsi"/>
+              </w:rPr>
+            </w:pPr>
+            <w:r>
+              <w:rPr>
+                <w:rFonts w:cstheme="minorHAnsi"/>
+                <w:color w:val="000000"/>
+              </w:rPr>
+              <w:t>28704.0</w:t>
             </w:r>
           </w:p>
         </w:tc>
@@ -688,7 +688,7 @@
       <w:tr>
         <w:tc>
           <w:tcPr>
-            <w:tcW w:w="1255" w:type="dxa"/>
+            <w:tcW w:w="1147" w:type="dxa"/>
           </w:tcPr>
           <w:p>
             <w:pPr>
@@ -706,77 +706,77 @@
         </w:tc>
         <w:tc>
           <w:tcPr>
-            <w:tcW w:w="2350" w:type="dxa"/>
-          </w:tcPr>
-          <w:p>
-            <w:pPr>
-              <w:rPr>
-                <w:rFonts w:cstheme="minorHAnsi"/>
-              </w:rPr>
-            </w:pPr>
-            <w:r>
-              <w:rPr>
-                <w:rFonts w:cstheme="minorHAnsi"/>
-                <w:color w:val="000000"/>
-              </w:rPr>
-              <w:t>61.556100845336900</w:t>
-            </w:r>
-          </w:p>
-        </w:tc>
-        <w:tc>
-          <w:tcPr>
-            <w:tcW w:w="2150" w:type="dxa"/>
-          </w:tcPr>
-          <w:p>
-            <w:pPr>
-              <w:rPr>
-                <w:rFonts w:cstheme="minorHAnsi"/>
-              </w:rPr>
-            </w:pPr>
-            <w:r>
-              <w:rPr>
-                <w:rFonts w:cstheme="minorHAnsi"/>
-                <w:color w:val="000000"/>
-              </w:rPr>
-              <w:t>153.5470485687260</w:t>
-            </w:r>
-          </w:p>
-        </w:tc>
-        <w:tc>
-          <w:tcPr>
-            <w:tcW w:w="1620" w:type="dxa"/>
-          </w:tcPr>
-          <w:p>
-            <w:pPr>
-              <w:rPr>
-                <w:rFonts w:cstheme="minorHAnsi"/>
-              </w:rPr>
-            </w:pPr>
-            <w:r>
-              <w:rPr>
-                <w:rFonts w:cstheme="minorHAnsi"/>
-                <w:color w:val="000000"/>
-              </w:rPr>
-              <w:t>53408</w:t>
-            </w:r>
-          </w:p>
-        </w:tc>
-        <w:tc>
-          <w:tcPr>
-            <w:tcW w:w="1640" w:type="dxa"/>
-          </w:tcPr>
-          <w:p>
-            <w:pPr>
-              <w:rPr>
-                <w:rFonts w:cstheme="minorHAnsi"/>
-              </w:rPr>
-            </w:pPr>
-            <w:r>
-              <w:rPr>
-                <w:rFonts w:cstheme="minorHAnsi"/>
-                <w:color w:val="000000"/>
-              </w:rPr>
-              <w:t>52576</w:t>
+            <w:tcW w:w="2467" w:type="dxa"/>
+          </w:tcPr>
+          <w:p>
+            <w:pPr>
+              <w:rPr>
+                <w:rFonts w:cstheme="minorHAnsi"/>
+              </w:rPr>
+            </w:pPr>
+            <w:r>
+              <w:rPr>
+                <w:rFonts w:cstheme="minorHAnsi"/>
+                <w:color w:val="000000"/>
+              </w:rPr>
+              <w:t>60.67609786987310</w:t>
+            </w:r>
+          </w:p>
+        </w:tc>
+        <w:tc>
+          <w:tcPr>
+            <w:tcW w:w="2345" w:type="dxa"/>
+          </w:tcPr>
+          <w:p>
+            <w:pPr>
+              <w:rPr>
+                <w:rFonts w:cstheme="minorHAnsi"/>
+              </w:rPr>
+            </w:pPr>
+            <w:r>
+              <w:rPr>
+                <w:rFonts w:cstheme="minorHAnsi"/>
+                <w:color w:val="000000"/>
+              </w:rPr>
+              <w:t>146.24381065368700</w:t>
+            </w:r>
+          </w:p>
+        </w:tc>
+        <w:tc>
+          <w:tcPr>
+            <w:tcW w:w="1509" w:type="dxa"/>
+          </w:tcPr>
+          <w:p>
+            <w:pPr>
+              <w:rPr>
+                <w:rFonts w:cstheme="minorHAnsi"/>
+              </w:rPr>
+            </w:pPr>
+            <w:r>
+              <w:rPr>
+                <w:rFonts w:cstheme="minorHAnsi"/>
+                <w:color w:val="000000"/>
+              </w:rPr>
+              <w:t>29568.0</w:t>
+            </w:r>
+          </w:p>
+        </w:tc>
+        <w:tc>
+          <w:tcPr>
+            <w:tcW w:w="1547" w:type="dxa"/>
+          </w:tcPr>
+          <w:p>
+            <w:pPr>
+              <w:rPr>
+                <w:rFonts w:cstheme="minorHAnsi"/>
+              </w:rPr>
+            </w:pPr>
+            <w:r>
+              <w:rPr>
+                <w:rFonts w:cstheme="minorHAnsi"/>
+                <w:color w:val="000000"/>
+              </w:rPr>
+              <w:t>28672.0</w:t>
             </w:r>
           </w:p>
         </w:tc>
@@ -784,7 +784,7 @@
       <w:tr>
         <w:tc>
           <w:tcPr>
-            <w:tcW w:w="1255" w:type="dxa"/>
+            <w:tcW w:w="1147" w:type="dxa"/>
           </w:tcPr>
           <w:p>
             <w:pPr>
@@ -802,77 +802,77 @@
         </w:tc>
         <w:tc>
           <w:tcPr>
-            <w:tcW w:w="2350" w:type="dxa"/>
-          </w:tcPr>
-          <w:p>
-            <w:pPr>
-              <w:rPr>
-                <w:rFonts w:cstheme="minorHAnsi"/>
-              </w:rPr>
-            </w:pPr>
-            <w:r>
-              <w:rPr>
-                <w:rFonts w:cstheme="minorHAnsi"/>
-                <w:color w:val="000000"/>
-              </w:rPr>
-              <w:t>142.36807823181200</w:t>
-            </w:r>
-          </w:p>
-        </w:tc>
-        <w:tc>
-          <w:tcPr>
-            <w:tcW w:w="2150" w:type="dxa"/>
-          </w:tcPr>
-          <w:p>
-            <w:pPr>
-              <w:rPr>
-                <w:rFonts w:cstheme="minorHAnsi"/>
-              </w:rPr>
-            </w:pPr>
-            <w:r>
-              <w:rPr>
-                <w:rFonts w:cstheme="minorHAnsi"/>
-                <w:color w:val="000000"/>
-              </w:rPr>
-              <w:t>348.70004653930700</w:t>
-            </w:r>
-          </w:p>
-        </w:tc>
-        <w:tc>
-          <w:tcPr>
-            <w:tcW w:w="1620" w:type="dxa"/>
-          </w:tcPr>
-          <w:p>
-            <w:pPr>
-              <w:rPr>
-                <w:rFonts w:cstheme="minorHAnsi"/>
-              </w:rPr>
-            </w:pPr>
-            <w:r>
-              <w:rPr>
-                <w:rFonts w:cstheme="minorHAnsi"/>
-                <w:color w:val="000000"/>
-              </w:rPr>
-              <w:t>54608</w:t>
-            </w:r>
-          </w:p>
-        </w:tc>
-        <w:tc>
-          <w:tcPr>
-            <w:tcW w:w="1640" w:type="dxa"/>
-          </w:tcPr>
-          <w:p>
-            <w:pPr>
-              <w:rPr>
-                <w:rFonts w:cstheme="minorHAnsi"/>
-              </w:rPr>
-            </w:pPr>
-            <w:r>
-              <w:rPr>
-                <w:rFonts w:cstheme="minorHAnsi"/>
-                <w:color w:val="000000"/>
-              </w:rPr>
-              <w:t>52208</w:t>
+            <w:tcW w:w="2467" w:type="dxa"/>
+          </w:tcPr>
+          <w:p>
+            <w:pPr>
+              <w:rPr>
+                <w:rFonts w:cstheme="minorHAnsi"/>
+              </w:rPr>
+            </w:pPr>
+            <w:r>
+              <w:rPr>
+                <w:rFonts w:cstheme="minorHAnsi"/>
+                <w:color w:val="000000"/>
+              </w:rPr>
+              <w:t>138.51022720336900</w:t>
+            </w:r>
+          </w:p>
+        </w:tc>
+        <w:tc>
+          <w:tcPr>
+            <w:tcW w:w="2345" w:type="dxa"/>
+          </w:tcPr>
+          <w:p>
+            <w:pPr>
+              <w:rPr>
+                <w:rFonts w:cstheme="minorHAnsi"/>
+              </w:rPr>
+            </w:pPr>
+            <w:r>
+              <w:rPr>
+                <w:rFonts w:cstheme="minorHAnsi"/>
+                <w:color w:val="000000"/>
+              </w:rPr>
+              <w:t>334.6700668334960</w:t>
+            </w:r>
+          </w:p>
+        </w:tc>
+        <w:tc>
+          <w:tcPr>
+            <w:tcW w:w="1509" w:type="dxa"/>
+          </w:tcPr>
+          <w:p>
+            <w:pPr>
+              <w:rPr>
+                <w:rFonts w:cstheme="minorHAnsi"/>
+              </w:rPr>
+            </w:pPr>
+            <w:r>
+              <w:rPr>
+                <w:rFonts w:cstheme="minorHAnsi"/>
+                <w:color w:val="000000"/>
+              </w:rPr>
+              <w:t>29632.0</w:t>
+            </w:r>
+          </w:p>
+        </w:tc>
+        <w:tc>
+          <w:tcPr>
+            <w:tcW w:w="1547" w:type="dxa"/>
+          </w:tcPr>
+          <w:p>
+            <w:pPr>
+              <w:rPr>
+                <w:rFonts w:cstheme="minorHAnsi"/>
+              </w:rPr>
+            </w:pPr>
+            <w:r>
+              <w:rPr>
+                <w:rFonts w:cstheme="minorHAnsi"/>
+                <w:color w:val="000000"/>
+              </w:rPr>
+              <w:t>29200.0</w:t>
             </w:r>
           </w:p>
         </w:tc>
@@ -880,7 +880,7 @@
       <w:tr>
         <w:tc>
           <w:tcPr>
-            <w:tcW w:w="1255" w:type="dxa"/>
+            <w:tcW w:w="1147" w:type="dxa"/>
           </w:tcPr>
           <w:p>
             <w:pPr>
@@ -898,77 +898,77 @@
         </w:tc>
         <w:tc>
           <w:tcPr>
-            <w:tcW w:w="2350" w:type="dxa"/>
-          </w:tcPr>
-          <w:p>
-            <w:pPr>
-              <w:rPr>
-                <w:rFonts w:cstheme="minorHAnsi"/>
-              </w:rPr>
-            </w:pPr>
-            <w:r>
-              <w:rPr>
-                <w:rFonts w:cstheme="minorHAnsi"/>
-                <w:color w:val="000000"/>
-              </w:rPr>
-              <w:t>259.28807258606000</w:t>
-            </w:r>
-          </w:p>
-        </w:tc>
-        <w:tc>
-          <w:tcPr>
-            <w:tcW w:w="2150" w:type="dxa"/>
-          </w:tcPr>
-          <w:p>
-            <w:pPr>
-              <w:rPr>
-                <w:rFonts w:cstheme="minorHAnsi"/>
-              </w:rPr>
-            </w:pPr>
-            <w:r>
-              <w:rPr>
-                <w:rFonts w:cstheme="minorHAnsi"/>
-                <w:color w:val="000000"/>
-              </w:rPr>
-              <w:t>608.7350845336910</w:t>
-            </w:r>
-          </w:p>
-        </w:tc>
-        <w:tc>
-          <w:tcPr>
-            <w:tcW w:w="1620" w:type="dxa"/>
-          </w:tcPr>
-          <w:p>
-            <w:pPr>
-              <w:rPr>
-                <w:rFonts w:cstheme="minorHAnsi"/>
-              </w:rPr>
-            </w:pPr>
-            <w:r>
-              <w:rPr>
-                <w:rFonts w:cstheme="minorHAnsi"/>
-                <w:color w:val="000000"/>
-              </w:rPr>
-              <w:t>55296</w:t>
-            </w:r>
-          </w:p>
-        </w:tc>
-        <w:tc>
-          <w:tcPr>
-            <w:tcW w:w="1640" w:type="dxa"/>
-          </w:tcPr>
-          <w:p>
-            <w:pPr>
-              <w:rPr>
-                <w:rFonts w:cstheme="minorHAnsi"/>
-              </w:rPr>
-            </w:pPr>
-            <w:r>
-              <w:rPr>
-                <w:rFonts w:cstheme="minorHAnsi"/>
-                <w:color w:val="000000"/>
-              </w:rPr>
-              <w:t>53520</w:t>
+            <w:tcW w:w="2467" w:type="dxa"/>
+          </w:tcPr>
+          <w:p>
+            <w:pPr>
+              <w:rPr>
+                <w:rFonts w:cstheme="minorHAnsi"/>
+              </w:rPr>
+            </w:pPr>
+            <w:r>
+              <w:rPr>
+                <w:rFonts w:cstheme="minorHAnsi"/>
+                <w:color w:val="000000"/>
+              </w:rPr>
+              <w:t>245.23305892944300</w:t>
+            </w:r>
+          </w:p>
+        </w:tc>
+        <w:tc>
+          <w:tcPr>
+            <w:tcW w:w="2345" w:type="dxa"/>
+          </w:tcPr>
+          <w:p>
+            <w:pPr>
+              <w:rPr>
+                <w:rFonts w:cstheme="minorHAnsi"/>
+              </w:rPr>
+            </w:pPr>
+            <w:r>
+              <w:rPr>
+                <w:rFonts w:cstheme="minorHAnsi"/>
+                <w:color w:val="000000"/>
+              </w:rPr>
+              <w:t>596.7879295349120</w:t>
+            </w:r>
+          </w:p>
+        </w:tc>
+        <w:tc>
+          <w:tcPr>
+            <w:tcW w:w="1509" w:type="dxa"/>
+          </w:tcPr>
+          <w:p>
+            <w:pPr>
+              <w:rPr>
+                <w:rFonts w:cstheme="minorHAnsi"/>
+              </w:rPr>
+            </w:pPr>
+            <w:r>
+              <w:rPr>
+                <w:rFonts w:cstheme="minorHAnsi"/>
+                <w:color w:val="000000"/>
+              </w:rPr>
+              <w:t>31136.0</w:t>
+            </w:r>
+          </w:p>
+        </w:tc>
+        <w:tc>
+          <w:tcPr>
+            <w:tcW w:w="1547" w:type="dxa"/>
+          </w:tcPr>
+          <w:p>
+            <w:pPr>
+              <w:rPr>
+                <w:rFonts w:cstheme="minorHAnsi"/>
+              </w:rPr>
+            </w:pPr>
+            <w:r>
+              <w:rPr>
+                <w:rFonts w:cstheme="minorHAnsi"/>
+                <w:color w:val="000000"/>
+              </w:rPr>
+              <w:t>28704.0</w:t>
             </w:r>
           </w:p>
         </w:tc>
@@ -976,7 +976,7 @@
       <w:tr>
         <w:tc>
           <w:tcPr>
-            <w:tcW w:w="1255" w:type="dxa"/>
+            <w:tcW w:w="1147" w:type="dxa"/>
           </w:tcPr>
           <w:p>
             <w:pPr>
@@ -994,77 +994,77 @@
         </w:tc>
         <w:tc>
           <w:tcPr>
-            <w:tcW w:w="2350" w:type="dxa"/>
-          </w:tcPr>
-          <w:p>
-            <w:pPr>
-              <w:rPr>
-                <w:rFonts w:cstheme="minorHAnsi"/>
-              </w:rPr>
-            </w:pPr>
-            <w:r>
-              <w:rPr>
-                <w:rFonts w:cstheme="minorHAnsi"/>
-                <w:color w:val="000000"/>
-              </w:rPr>
-              <w:t>391.5109634399410</w:t>
-            </w:r>
-          </w:p>
-        </w:tc>
-        <w:tc>
-          <w:tcPr>
-            <w:tcW w:w="2150" w:type="dxa"/>
-          </w:tcPr>
-          <w:p>
-            <w:pPr>
-              <w:rPr>
-                <w:rFonts w:cstheme="minorHAnsi"/>
-              </w:rPr>
-            </w:pPr>
-            <w:r>
-              <w:rPr>
-                <w:rFonts w:cstheme="minorHAnsi"/>
-                <w:color w:val="000000"/>
-              </w:rPr>
-              <w:t>946.2659358978270</w:t>
-            </w:r>
-          </w:p>
-        </w:tc>
-        <w:tc>
-          <w:tcPr>
-            <w:tcW w:w="1620" w:type="dxa"/>
-          </w:tcPr>
-          <w:p>
-            <w:pPr>
-              <w:rPr>
-                <w:rFonts w:cstheme="minorHAnsi"/>
-              </w:rPr>
-            </w:pPr>
-            <w:r>
-              <w:rPr>
-                <w:rFonts w:cstheme="minorHAnsi"/>
-                <w:color w:val="000000"/>
-              </w:rPr>
-              <w:t>54960</w:t>
-            </w:r>
-          </w:p>
-        </w:tc>
-        <w:tc>
-          <w:tcPr>
-            <w:tcW w:w="1640" w:type="dxa"/>
-          </w:tcPr>
-          <w:p>
-            <w:pPr>
-              <w:rPr>
-                <w:rFonts w:cstheme="minorHAnsi"/>
-              </w:rPr>
-            </w:pPr>
-            <w:r>
-              <w:rPr>
-                <w:rFonts w:cstheme="minorHAnsi"/>
-                <w:color w:val="000000"/>
-              </w:rPr>
-              <w:t>52192</w:t>
+            <w:tcW w:w="2467" w:type="dxa"/>
+          </w:tcPr>
+          <w:p>
+            <w:pPr>
+              <w:rPr>
+                <w:rFonts w:cstheme="minorHAnsi"/>
+              </w:rPr>
+            </w:pPr>
+            <w:r>
+              <w:rPr>
+                <w:rFonts w:cstheme="minorHAnsi"/>
+                <w:color w:val="000000"/>
+              </w:rPr>
+              <w:t>383.404016494751</w:t>
+            </w:r>
+          </w:p>
+        </w:tc>
+        <w:tc>
+          <w:tcPr>
+            <w:tcW w:w="2345" w:type="dxa"/>
+          </w:tcPr>
+          <w:p>
+            <w:pPr>
+              <w:rPr>
+                <w:rFonts w:cstheme="minorHAnsi"/>
+              </w:rPr>
+            </w:pPr>
+            <w:r>
+              <w:rPr>
+                <w:rFonts w:cstheme="minorHAnsi"/>
+                <w:color w:val="000000"/>
+              </w:rPr>
+              <w:t>916.2271022796630</w:t>
+            </w:r>
+          </w:p>
+        </w:tc>
+        <w:tc>
+          <w:tcPr>
+            <w:tcW w:w="1509" w:type="dxa"/>
+          </w:tcPr>
+          <w:p>
+            <w:pPr>
+              <w:rPr>
+                <w:rFonts w:cstheme="minorHAnsi"/>
+              </w:rPr>
+            </w:pPr>
+            <w:r>
+              <w:rPr>
+                <w:rFonts w:cstheme="minorHAnsi"/>
+                <w:color w:val="000000"/>
+              </w:rPr>
+              <w:t>32304.0</w:t>
+            </w:r>
+          </w:p>
+        </w:tc>
+        <w:tc>
+          <w:tcPr>
+            <w:tcW w:w="1547" w:type="dxa"/>
+          </w:tcPr>
+          <w:p>
+            <w:pPr>
+              <w:rPr>
+                <w:rFonts w:cstheme="minorHAnsi"/>
+              </w:rPr>
+            </w:pPr>
+            <w:r>
+              <w:rPr>
+                <w:rFonts w:cstheme="minorHAnsi"/>
+                <w:color w:val="000000"/>
+              </w:rPr>
+              <w:t>28688.0</w:t>
             </w:r>
           </w:p>
         </w:tc>
@@ -1072,7 +1072,7 @@
       <w:tr>
         <w:tc>
           <w:tcPr>
-            <w:tcW w:w="1255" w:type="dxa"/>
+            <w:tcW w:w="1147" w:type="dxa"/>
           </w:tcPr>
           <w:p>
             <w:pPr>
@@ -1090,77 +1090,77 @@
         </w:tc>
         <w:tc>
           <w:tcPr>
-            <w:tcW w:w="2350" w:type="dxa"/>
-          </w:tcPr>
-          <w:p>
-            <w:pPr>
-              <w:rPr>
-                <w:rFonts w:cstheme="minorHAnsi"/>
-              </w:rPr>
-            </w:pPr>
-            <w:r>
-              <w:rPr>
-                <w:rFonts w:cstheme="minorHAnsi"/>
-                <w:color w:val="000000"/>
-              </w:rPr>
-              <w:t>568.5429573059080</w:t>
-            </w:r>
-          </w:p>
-        </w:tc>
-        <w:tc>
-          <w:tcPr>
-            <w:tcW w:w="2150" w:type="dxa"/>
-          </w:tcPr>
-          <w:p>
-            <w:pPr>
-              <w:rPr>
-                <w:rFonts w:cstheme="minorHAnsi"/>
-              </w:rPr>
-            </w:pPr>
-            <w:r>
-              <w:rPr>
-                <w:rFonts w:cstheme="minorHAnsi"/>
-                <w:color w:val="000000"/>
-              </w:rPr>
-              <w:t>1376.0950565338100</w:t>
-            </w:r>
-          </w:p>
-        </w:tc>
-        <w:tc>
-          <w:tcPr>
-            <w:tcW w:w="1620" w:type="dxa"/>
-          </w:tcPr>
-          <w:p>
-            <w:pPr>
-              <w:rPr>
-                <w:rFonts w:cstheme="minorHAnsi"/>
-              </w:rPr>
-            </w:pPr>
-            <w:r>
-              <w:rPr>
-                <w:rFonts w:cstheme="minorHAnsi"/>
-                <w:color w:val="000000"/>
-              </w:rPr>
-              <w:t>56848</w:t>
-            </w:r>
-          </w:p>
-        </w:tc>
-        <w:tc>
-          <w:tcPr>
-            <w:tcW w:w="1640" w:type="dxa"/>
-          </w:tcPr>
-          <w:p>
-            <w:pPr>
-              <w:rPr>
-                <w:rFonts w:cstheme="minorHAnsi"/>
-              </w:rPr>
-            </w:pPr>
-            <w:r>
-              <w:rPr>
-                <w:rFonts w:cstheme="minorHAnsi"/>
-                <w:color w:val="000000"/>
-              </w:rPr>
-              <w:t>52672</w:t>
+            <w:tcW w:w="2467" w:type="dxa"/>
+          </w:tcPr>
+          <w:p>
+            <w:pPr>
+              <w:rPr>
+                <w:rFonts w:cstheme="minorHAnsi"/>
+              </w:rPr>
+            </w:pPr>
+            <w:r>
+              <w:rPr>
+                <w:rFonts w:cstheme="minorHAnsi"/>
+                <w:color w:val="000000"/>
+              </w:rPr>
+              <w:t>545.0069904327390</w:t>
+            </w:r>
+          </w:p>
+        </w:tc>
+        <w:tc>
+          <w:tcPr>
+            <w:tcW w:w="2345" w:type="dxa"/>
+          </w:tcPr>
+          <w:p>
+            <w:pPr>
+              <w:rPr>
+                <w:rFonts w:cstheme="minorHAnsi"/>
+              </w:rPr>
+            </w:pPr>
+            <w:r>
+              <w:rPr>
+                <w:rFonts w:cstheme="minorHAnsi"/>
+                <w:color w:val="000000"/>
+              </w:rPr>
+              <w:t>1312.6747608184800</w:t>
+            </w:r>
+          </w:p>
+        </w:tc>
+        <w:tc>
+          <w:tcPr>
+            <w:tcW w:w="1509" w:type="dxa"/>
+          </w:tcPr>
+          <w:p>
+            <w:pPr>
+              <w:rPr>
+                <w:rFonts w:cstheme="minorHAnsi"/>
+              </w:rPr>
+            </w:pPr>
+            <w:r>
+              <w:rPr>
+                <w:rFonts w:cstheme="minorHAnsi"/>
+                <w:color w:val="000000"/>
+              </w:rPr>
+              <w:t>33424.0</w:t>
+            </w:r>
+          </w:p>
+        </w:tc>
+        <w:tc>
+          <w:tcPr>
+            <w:tcW w:w="1547" w:type="dxa"/>
+          </w:tcPr>
+          <w:p>
+            <w:pPr>
+              <w:rPr>
+                <w:rFonts w:cstheme="minorHAnsi"/>
+              </w:rPr>
+            </w:pPr>
+            <w:r>
+              <w:rPr>
+                <w:rFonts w:cstheme="minorHAnsi"/>
+                <w:color w:val="000000"/>
+              </w:rPr>
+              <w:t>28896.0</w:t>
             </w:r>
           </w:p>
         </w:tc>
@@ -1168,7 +1168,7 @@
       <w:tr>
         <w:tc>
           <w:tcPr>
-            <w:tcW w:w="1255" w:type="dxa"/>
+            <w:tcW w:w="1147" w:type="dxa"/>
           </w:tcPr>
           <w:p>
             <w:pPr>
@@ -1186,77 +1186,77 @@
         </w:tc>
         <w:tc>
           <w:tcPr>
-            <w:tcW w:w="2350" w:type="dxa"/>
-          </w:tcPr>
-          <w:p>
-            <w:pPr>
-              <w:rPr>
-                <w:rFonts w:cstheme="minorHAnsi"/>
-              </w:rPr>
-            </w:pPr>
-            <w:r>
-              <w:rPr>
-                <w:rFonts w:cstheme="minorHAnsi"/>
-                <w:color w:val="000000"/>
-              </w:rPr>
-              <w:t>1007.9638957977300</w:t>
-            </w:r>
-          </w:p>
-        </w:tc>
-        <w:tc>
-          <w:tcPr>
-            <w:tcW w:w="2150" w:type="dxa"/>
-          </w:tcPr>
-          <w:p>
-            <w:pPr>
-              <w:rPr>
-                <w:rFonts w:cstheme="minorHAnsi"/>
-              </w:rPr>
-            </w:pPr>
-            <w:r>
-              <w:rPr>
-                <w:rFonts w:cstheme="minorHAnsi"/>
-                <w:color w:val="000000"/>
-              </w:rPr>
-              <w:t>2395.1637744903600</w:t>
-            </w:r>
-          </w:p>
-        </w:tc>
-        <w:tc>
-          <w:tcPr>
-            <w:tcW w:w="1620" w:type="dxa"/>
-          </w:tcPr>
-          <w:p>
-            <w:pPr>
-              <w:rPr>
-                <w:rFonts w:cstheme="minorHAnsi"/>
-              </w:rPr>
-            </w:pPr>
-            <w:r>
-              <w:rPr>
-                <w:rFonts w:cstheme="minorHAnsi"/>
-                <w:color w:val="000000"/>
-              </w:rPr>
-              <w:t>60400</w:t>
-            </w:r>
-          </w:p>
-        </w:tc>
-        <w:tc>
-          <w:tcPr>
-            <w:tcW w:w="1640" w:type="dxa"/>
-          </w:tcPr>
-          <w:p>
-            <w:pPr>
-              <w:rPr>
-                <w:rFonts w:cstheme="minorHAnsi"/>
-              </w:rPr>
-            </w:pPr>
-            <w:r>
-              <w:rPr>
-                <w:rFonts w:cstheme="minorHAnsi"/>
-                <w:color w:val="000000"/>
-              </w:rPr>
-              <w:t>52880</w:t>
+            <w:tcW w:w="2467" w:type="dxa"/>
+          </w:tcPr>
+          <w:p>
+            <w:pPr>
+              <w:rPr>
+                <w:rFonts w:cstheme="minorHAnsi"/>
+              </w:rPr>
+            </w:pPr>
+            <w:r>
+              <w:rPr>
+                <w:rFonts w:cstheme="minorHAnsi"/>
+                <w:color w:val="000000"/>
+              </w:rPr>
+              <w:t>983.673095703125</w:t>
+            </w:r>
+          </w:p>
+        </w:tc>
+        <w:tc>
+          <w:tcPr>
+            <w:tcW w:w="2345" w:type="dxa"/>
+          </w:tcPr>
+          <w:p>
+            <w:pPr>
+              <w:rPr>
+                <w:rFonts w:cstheme="minorHAnsi"/>
+              </w:rPr>
+            </w:pPr>
+            <w:r>
+              <w:rPr>
+                <w:rFonts w:cstheme="minorHAnsi"/>
+                <w:color w:val="000000"/>
+              </w:rPr>
+              <w:t>2332.616090774540</w:t>
+            </w:r>
+          </w:p>
+        </w:tc>
+        <w:tc>
+          <w:tcPr>
+            <w:tcW w:w="1509" w:type="dxa"/>
+          </w:tcPr>
+          <w:p>
+            <w:pPr>
+              <w:rPr>
+                <w:rFonts w:cstheme="minorHAnsi"/>
+              </w:rPr>
+            </w:pPr>
+            <w:r>
+              <w:rPr>
+                <w:rFonts w:cstheme="minorHAnsi"/>
+                <w:color w:val="000000"/>
+              </w:rPr>
+              <w:t>36928.0</w:t>
+            </w:r>
+          </w:p>
+        </w:tc>
+        <w:tc>
+          <w:tcPr>
+            <w:tcW w:w="1547" w:type="dxa"/>
+          </w:tcPr>
+          <w:p>
+            <w:pPr>
+              <w:rPr>
+                <w:rFonts w:cstheme="minorHAnsi"/>
+              </w:rPr>
+            </w:pPr>
+            <w:r>
+              <w:rPr>
+                <w:rFonts w:cstheme="minorHAnsi"/>
+                <w:color w:val="000000"/>
+              </w:rPr>
+              <w:t>28736.0</w:t>
             </w:r>
           </w:p>
         </w:tc>
@@ -1264,7 +1264,7 @@
       <w:tr>
         <w:tc>
           <w:tcPr>
-            <w:tcW w:w="1255" w:type="dxa"/>
+            <w:tcW w:w="1147" w:type="dxa"/>
           </w:tcPr>
           <w:p>
             <w:pPr>
@@ -1282,77 +1282,77 @@
         </w:tc>
         <w:tc>
           <w:tcPr>
-            <w:tcW w:w="2350" w:type="dxa"/>
-          </w:tcPr>
-          <w:p>
-            <w:pPr>
-              <w:rPr>
-                <w:rFonts w:cstheme="minorHAnsi"/>
-              </w:rPr>
-            </w:pPr>
-            <w:r>
-              <w:rPr>
-                <w:rFonts w:cstheme="minorHAnsi"/>
-                <w:color w:val="000000"/>
-              </w:rPr>
-              <w:t>1588.2270336151100</w:t>
-            </w:r>
-          </w:p>
-        </w:tc>
-        <w:tc>
-          <w:tcPr>
-            <w:tcW w:w="2150" w:type="dxa"/>
-          </w:tcPr>
-          <w:p>
-            <w:pPr>
-              <w:rPr>
-                <w:rFonts w:cstheme="minorHAnsi"/>
-              </w:rPr>
-            </w:pPr>
-            <w:r>
-              <w:rPr>
-                <w:rFonts w:cstheme="minorHAnsi"/>
-                <w:color w:val="000000"/>
-              </w:rPr>
-              <w:t>3724.602222442630</w:t>
-            </w:r>
-          </w:p>
-        </w:tc>
-        <w:tc>
-          <w:tcPr>
-            <w:tcW w:w="1620" w:type="dxa"/>
-          </w:tcPr>
-          <w:p>
-            <w:pPr>
-              <w:rPr>
-                <w:rFonts w:cstheme="minorHAnsi"/>
-              </w:rPr>
-            </w:pPr>
-            <w:r>
-              <w:rPr>
-                <w:rFonts w:cstheme="minorHAnsi"/>
-                <w:color w:val="000000"/>
-              </w:rPr>
-              <w:t>65616</w:t>
-            </w:r>
-          </w:p>
-        </w:tc>
-        <w:tc>
-          <w:tcPr>
-            <w:tcW w:w="1640" w:type="dxa"/>
-          </w:tcPr>
-          <w:p>
-            <w:pPr>
-              <w:rPr>
-                <w:rFonts w:cstheme="minorHAnsi"/>
-              </w:rPr>
-            </w:pPr>
-            <w:r>
-              <w:rPr>
-                <w:rFonts w:cstheme="minorHAnsi"/>
-                <w:color w:val="000000"/>
-              </w:rPr>
-              <w:t>53184</w:t>
+            <w:tcW w:w="2467" w:type="dxa"/>
+          </w:tcPr>
+          <w:p>
+            <w:pPr>
+              <w:rPr>
+                <w:rFonts w:cstheme="minorHAnsi"/>
+              </w:rPr>
+            </w:pPr>
+            <w:r>
+              <w:rPr>
+                <w:rFonts w:cstheme="minorHAnsi"/>
+                <w:color w:val="000000"/>
+              </w:rPr>
+              <w:t>1547.6360321044900</w:t>
+            </w:r>
+          </w:p>
+        </w:tc>
+        <w:tc>
+          <w:tcPr>
+            <w:tcW w:w="2345" w:type="dxa"/>
+          </w:tcPr>
+          <w:p>
+            <w:pPr>
+              <w:rPr>
+                <w:rFonts w:cstheme="minorHAnsi"/>
+              </w:rPr>
+            </w:pPr>
+            <w:r>
+              <w:rPr>
+                <w:rFonts w:cstheme="minorHAnsi"/>
+                <w:color w:val="000000"/>
+              </w:rPr>
+              <w:t>3660.6719493866000</w:t>
+            </w:r>
+          </w:p>
+        </w:tc>
+        <w:tc>
+          <w:tcPr>
+            <w:tcW w:w="1509" w:type="dxa"/>
+          </w:tcPr>
+          <w:p>
+            <w:pPr>
+              <w:rPr>
+                <w:rFonts w:cstheme="minorHAnsi"/>
+              </w:rPr>
+            </w:pPr>
+            <w:r>
+              <w:rPr>
+                <w:rFonts w:cstheme="minorHAnsi"/>
+                <w:color w:val="000000"/>
+              </w:rPr>
+              <w:t>42064.0</w:t>
+            </w:r>
+          </w:p>
+        </w:tc>
+        <w:tc>
+          <w:tcPr>
+            <w:tcW w:w="1547" w:type="dxa"/>
+          </w:tcPr>
+          <w:p>
+            <w:pPr>
+              <w:rPr>
+                <w:rFonts w:cstheme="minorHAnsi"/>
+              </w:rPr>
+            </w:pPr>
+            <w:r>
+              <w:rPr>
+                <w:rFonts w:cstheme="minorHAnsi"/>
+                <w:color w:val="000000"/>
+              </w:rPr>
+              <w:t>28816.0</w:t>
             </w:r>
           </w:p>
         </w:tc>
@@ -1360,7 +1360,7 @@
       <w:tr>
         <w:tc>
           <w:tcPr>
-            <w:tcW w:w="1255" w:type="dxa"/>
+            <w:tcW w:w="1147" w:type="dxa"/>
           </w:tcPr>
           <w:p>
             <w:pPr>
@@ -1378,77 +1378,77 @@
         </w:tc>
         <w:tc>
           <w:tcPr>
-            <w:tcW w:w="2350" w:type="dxa"/>
-          </w:tcPr>
-          <w:p>
-            <w:pPr>
-              <w:rPr>
-                <w:rFonts w:cstheme="minorHAnsi"/>
-              </w:rPr>
-            </w:pPr>
-            <w:r>
-              <w:rPr>
-                <w:rFonts w:cstheme="minorHAnsi"/>
-                <w:color w:val="000000"/>
-              </w:rPr>
-              <w:t>2198.4591484069800</w:t>
-            </w:r>
-          </w:p>
-        </w:tc>
-        <w:tc>
-          <w:tcPr>
-            <w:tcW w:w="2150" w:type="dxa"/>
-          </w:tcPr>
-          <w:p>
-            <w:pPr>
-              <w:rPr>
-                <w:rFonts w:cstheme="minorHAnsi"/>
-              </w:rPr>
-            </w:pPr>
-            <w:r>
-              <w:rPr>
-                <w:rFonts w:cstheme="minorHAnsi"/>
-                <w:color w:val="000000"/>
-              </w:rPr>
-              <w:t>5230.1530838012700</w:t>
-            </w:r>
-          </w:p>
-        </w:tc>
-        <w:tc>
-          <w:tcPr>
-            <w:tcW w:w="1620" w:type="dxa"/>
-          </w:tcPr>
-          <w:p>
-            <w:pPr>
-              <w:rPr>
-                <w:rFonts w:cstheme="minorHAnsi"/>
-              </w:rPr>
-            </w:pPr>
-            <w:r>
-              <w:rPr>
-                <w:rFonts w:cstheme="minorHAnsi"/>
-                <w:color w:val="000000"/>
-              </w:rPr>
-              <w:t>71632</w:t>
-            </w:r>
-          </w:p>
-        </w:tc>
-        <w:tc>
-          <w:tcPr>
-            <w:tcW w:w="1640" w:type="dxa"/>
-          </w:tcPr>
-          <w:p>
-            <w:pPr>
-              <w:rPr>
-                <w:rFonts w:cstheme="minorHAnsi"/>
-              </w:rPr>
-            </w:pPr>
-            <w:r>
-              <w:rPr>
-                <w:rFonts w:cstheme="minorHAnsi"/>
-                <w:color w:val="000000"/>
-              </w:rPr>
-              <w:t>52656</w:t>
+            <w:tcW w:w="2467" w:type="dxa"/>
+          </w:tcPr>
+          <w:p>
+            <w:pPr>
+              <w:rPr>
+                <w:rFonts w:cstheme="minorHAnsi"/>
+              </w:rPr>
+            </w:pPr>
+            <w:r>
+              <w:rPr>
+                <w:rFonts w:cstheme="minorHAnsi"/>
+                <w:color w:val="000000"/>
+              </w:rPr>
+              <w:t>2173.445701599120</w:t>
+            </w:r>
+          </w:p>
+        </w:tc>
+        <w:tc>
+          <w:tcPr>
+            <w:tcW w:w="2345" w:type="dxa"/>
+          </w:tcPr>
+          <w:p>
+            <w:pPr>
+              <w:rPr>
+                <w:rFonts w:cstheme="minorHAnsi"/>
+              </w:rPr>
+            </w:pPr>
+            <w:r>
+              <w:rPr>
+                <w:rFonts w:cstheme="minorHAnsi"/>
+                <w:color w:val="000000"/>
+              </w:rPr>
+              <w:t>5188.416004180910</w:t>
+            </w:r>
+          </w:p>
+        </w:tc>
+        <w:tc>
+          <w:tcPr>
+            <w:tcW w:w="1509" w:type="dxa"/>
+          </w:tcPr>
+          <w:p>
+            <w:pPr>
+              <w:rPr>
+                <w:rFonts w:cstheme="minorHAnsi"/>
+              </w:rPr>
+            </w:pPr>
+            <w:r>
+              <w:rPr>
+                <w:rFonts w:cstheme="minorHAnsi"/>
+                <w:color w:val="000000"/>
+              </w:rPr>
+              <w:t>47568.0</w:t>
+            </w:r>
+          </w:p>
+        </w:tc>
+        <w:tc>
+          <w:tcPr>
+            <w:tcW w:w="1547" w:type="dxa"/>
+          </w:tcPr>
+          <w:p>
+            <w:pPr>
+              <w:rPr>
+                <w:rFonts w:cstheme="minorHAnsi"/>
+              </w:rPr>
+            </w:pPr>
+            <w:r>
+              <w:rPr>
+                <w:rFonts w:cstheme="minorHAnsi"/>
+                <w:color w:val="000000"/>
+              </w:rPr>
+              <w:t>29072.0</w:t>
             </w:r>
           </w:p>
         </w:tc>
@@ -1456,7 +1456,7 @@
       <w:tr>
         <w:tc>
           <w:tcPr>
-            <w:tcW w:w="1255" w:type="dxa"/>
+            <w:tcW w:w="1147" w:type="dxa"/>
           </w:tcPr>
           <w:p>
             <w:pPr>
@@ -1474,77 +1474,77 @@
         </w:tc>
         <w:tc>
           <w:tcPr>
-            <w:tcW w:w="2350" w:type="dxa"/>
-          </w:tcPr>
-          <w:p>
-            <w:pPr>
-              <w:rPr>
-                <w:rFonts w:cstheme="minorHAnsi"/>
-              </w:rPr>
-            </w:pPr>
-            <w:r>
-              <w:rPr>
-                <w:rFonts w:cstheme="minorHAnsi"/>
-                <w:color w:val="000000"/>
-              </w:rPr>
-              <w:t>3079.756021499630</w:t>
-            </w:r>
-          </w:p>
-        </w:tc>
-        <w:tc>
-          <w:tcPr>
-            <w:tcW w:w="2150" w:type="dxa"/>
-          </w:tcPr>
-          <w:p>
-            <w:pPr>
-              <w:rPr>
-                <w:rFonts w:cstheme="minorHAnsi"/>
-              </w:rPr>
-            </w:pPr>
-            <w:r>
-              <w:rPr>
-                <w:rFonts w:cstheme="minorHAnsi"/>
-                <w:color w:val="000000"/>
-              </w:rPr>
-              <w:t>7189.682960510250</w:t>
-            </w:r>
-          </w:p>
-        </w:tc>
-        <w:tc>
-          <w:tcPr>
-            <w:tcW w:w="1620" w:type="dxa"/>
-          </w:tcPr>
-          <w:p>
-            <w:pPr>
-              <w:rPr>
-                <w:rFonts w:cstheme="minorHAnsi"/>
-              </w:rPr>
-            </w:pPr>
-            <w:r>
-              <w:rPr>
-                <w:rFonts w:cstheme="minorHAnsi"/>
-                <w:color w:val="000000"/>
-              </w:rPr>
-              <w:t>78816</w:t>
-            </w:r>
-          </w:p>
-        </w:tc>
-        <w:tc>
-          <w:tcPr>
-            <w:tcW w:w="1640" w:type="dxa"/>
-          </w:tcPr>
-          <w:p>
-            <w:pPr>
-              <w:rPr>
-                <w:rFonts w:cstheme="minorHAnsi"/>
-              </w:rPr>
-            </w:pPr>
-            <w:r>
-              <w:rPr>
-                <w:rFonts w:cstheme="minorHAnsi"/>
-                <w:color w:val="000000"/>
-              </w:rPr>
-              <w:t>52624</w:t>
+            <w:tcW w:w="2467" w:type="dxa"/>
+          </w:tcPr>
+          <w:p>
+            <w:pPr>
+              <w:rPr>
+                <w:rFonts w:cstheme="minorHAnsi"/>
+              </w:rPr>
+            </w:pPr>
+            <w:r>
+              <w:rPr>
+                <w:rFonts w:cstheme="minorHAnsi"/>
+                <w:color w:val="000000"/>
+              </w:rPr>
+              <w:t>2962.0680809021000</w:t>
+            </w:r>
+          </w:p>
+        </w:tc>
+        <w:tc>
+          <w:tcPr>
+            <w:tcW w:w="2345" w:type="dxa"/>
+          </w:tcPr>
+          <w:p>
+            <w:pPr>
+              <w:rPr>
+                <w:rFonts w:cstheme="minorHAnsi"/>
+              </w:rPr>
+            </w:pPr>
+            <w:r>
+              <w:rPr>
+                <w:rFonts w:cstheme="minorHAnsi"/>
+                <w:color w:val="000000"/>
+              </w:rPr>
+              <w:t>7138.374328613280</w:t>
+            </w:r>
+          </w:p>
+        </w:tc>
+        <w:tc>
+          <w:tcPr>
+            <w:tcW w:w="1509" w:type="dxa"/>
+          </w:tcPr>
+          <w:p>
+            <w:pPr>
+              <w:rPr>
+                <w:rFonts w:cstheme="minorHAnsi"/>
+              </w:rPr>
+            </w:pPr>
+            <w:r>
+              <w:rPr>
+                <w:rFonts w:cstheme="minorHAnsi"/>
+                <w:color w:val="000000"/>
+              </w:rPr>
+              <w:t>54576.0</w:t>
+            </w:r>
+          </w:p>
+        </w:tc>
+        <w:tc>
+          <w:tcPr>
+            <w:tcW w:w="1547" w:type="dxa"/>
+          </w:tcPr>
+          <w:p>
+            <w:pPr>
+              <w:rPr>
+                <w:rFonts w:cstheme="minorHAnsi"/>
+              </w:rPr>
+            </w:pPr>
+            <w:r>
+              <w:rPr>
+                <w:rFonts w:cstheme="minorHAnsi"/>
+                <w:color w:val="000000"/>
+              </w:rPr>
+              <w:t>29024.0</w:t>
             </w:r>
           </w:p>
         </w:tc>
@@ -1552,7 +1552,7 @@
       <w:tr>
         <w:tc>
           <w:tcPr>
-            <w:tcW w:w="1255" w:type="dxa"/>
+            <w:tcW w:w="1147" w:type="dxa"/>
           </w:tcPr>
           <w:p>
             <w:pPr>
@@ -1570,77 +1570,77 @@
         </w:tc>
         <w:tc>
           <w:tcPr>
-            <w:tcW w:w="2350" w:type="dxa"/>
-          </w:tcPr>
-          <w:p>
-            <w:pPr>
-              <w:rPr>
-                <w:rFonts w:cstheme="minorHAnsi"/>
-              </w:rPr>
-            </w:pPr>
-            <w:r>
-              <w:rPr>
-                <w:rFonts w:cstheme="minorHAnsi"/>
-                <w:color w:val="000000"/>
-              </w:rPr>
-              <w:t>3785.0418090820300</w:t>
-            </w:r>
-          </w:p>
-        </w:tc>
-        <w:tc>
-          <w:tcPr>
-            <w:tcW w:w="2150" w:type="dxa"/>
-          </w:tcPr>
-          <w:p>
-            <w:pPr>
-              <w:rPr>
-                <w:rFonts w:cstheme="minorHAnsi"/>
-              </w:rPr>
-            </w:pPr>
-            <w:r>
-              <w:rPr>
-                <w:rFonts w:cstheme="minorHAnsi"/>
-                <w:color w:val="000000"/>
-              </w:rPr>
-              <w:t>8940.824031829830</w:t>
-            </w:r>
-          </w:p>
-        </w:tc>
-        <w:tc>
-          <w:tcPr>
-            <w:tcW w:w="1620" w:type="dxa"/>
-          </w:tcPr>
-          <w:p>
-            <w:pPr>
-              <w:rPr>
-                <w:rFonts w:cstheme="minorHAnsi"/>
-              </w:rPr>
-            </w:pPr>
-            <w:r>
-              <w:rPr>
-                <w:rFonts w:cstheme="minorHAnsi"/>
-                <w:color w:val="000000"/>
-              </w:rPr>
-              <w:t>83536</w:t>
-            </w:r>
-          </w:p>
-        </w:tc>
-        <w:tc>
-          <w:tcPr>
-            <w:tcW w:w="1640" w:type="dxa"/>
-          </w:tcPr>
-          <w:p>
-            <w:pPr>
-              <w:rPr>
-                <w:rFonts w:cstheme="minorHAnsi"/>
-              </w:rPr>
-            </w:pPr>
-            <w:r>
-              <w:rPr>
-                <w:rFonts w:cstheme="minorHAnsi"/>
-                <w:color w:val="000000"/>
-              </w:rPr>
-              <w:t>53760</w:t>
+            <w:tcW w:w="2467" w:type="dxa"/>
+          </w:tcPr>
+          <w:p>
+            <w:pPr>
+              <w:rPr>
+                <w:rFonts w:cstheme="minorHAnsi"/>
+              </w:rPr>
+            </w:pPr>
+            <w:r>
+              <w:rPr>
+                <w:rFonts w:cstheme="minorHAnsi"/>
+                <w:color w:val="000000"/>
+              </w:rPr>
+              <w:t>3699.720859527590</w:t>
+            </w:r>
+          </w:p>
+        </w:tc>
+        <w:tc>
+          <w:tcPr>
+            <w:tcW w:w="2345" w:type="dxa"/>
+          </w:tcPr>
+          <w:p>
+            <w:pPr>
+              <w:rPr>
+                <w:rFonts w:cstheme="minorHAnsi"/>
+              </w:rPr>
+            </w:pPr>
+            <w:r>
+              <w:rPr>
+                <w:rFonts w:cstheme="minorHAnsi"/>
+                <w:color w:val="000000"/>
+              </w:rPr>
+              <w:t>8773.253917694090</w:t>
+            </w:r>
+          </w:p>
+        </w:tc>
+        <w:tc>
+          <w:tcPr>
+            <w:tcW w:w="1509" w:type="dxa"/>
+          </w:tcPr>
+          <w:p>
+            <w:pPr>
+              <w:rPr>
+                <w:rFonts w:cstheme="minorHAnsi"/>
+              </w:rPr>
+            </w:pPr>
+            <w:r>
+              <w:rPr>
+                <w:rFonts w:cstheme="minorHAnsi"/>
+                <w:color w:val="000000"/>
+              </w:rPr>
+              <w:t>59520.0</w:t>
+            </w:r>
+          </w:p>
+        </w:tc>
+        <w:tc>
+          <w:tcPr>
+            <w:tcW w:w="1547" w:type="dxa"/>
+          </w:tcPr>
+          <w:p>
+            <w:pPr>
+              <w:rPr>
+                <w:rFonts w:cstheme="minorHAnsi"/>
+              </w:rPr>
+            </w:pPr>
+            <w:r>
+              <w:rPr>
+                <w:rFonts w:cstheme="minorHAnsi"/>
+                <w:color w:val="000000"/>
+              </w:rPr>
+              <w:t>29136.0</w:t>
             </w:r>
           </w:p>
         </w:tc>
@@ -1681,7 +1681,7 @@
           <w:noProof/>
         </w:rPr>
         <w:drawing>
-          <wp:inline distT="0" distB="0" distL="0" distR="0" wp14:anchorId="54463C14" wp14:editId="2C6CDD47">
+          <wp:inline distT="0" distB="0" distL="0" distR="0" wp14:anchorId="54463C14" wp14:editId="18C899EE">
             <wp:extent cx="5731510" cy="3438906"/>
             <wp:effectExtent l="0" t="0" r="0" b="3175"/>
             <wp:docPr id="1" name="Picture 1"/>
@@ -1891,7 +1891,7 @@
           <w:noProof/>
         </w:rPr>
         <w:drawing>
-          <wp:inline distT="0" distB="0" distL="0" distR="0" wp14:anchorId="446D78D8" wp14:editId="5563F80B">
+          <wp:inline distT="0" distB="0" distL="0" distR="0" wp14:anchorId="446D78D8" wp14:editId="5E8CF84A">
             <wp:extent cx="5731510" cy="3438906"/>
             <wp:effectExtent l="0" t="0" r="0" b="3175"/>
             <wp:docPr id="2" name="Picture 2"/>

</xml_diff>